<commit_message>
Improved UI on Generar Certificados
</commit_message>
<xml_diff>
--- a/Recursos/CERTIFICADO GLOBAL.docx
+++ b/Recursos/CERTIFICADO GLOBAL.docx
@@ -555,36 +555,9 @@
           <w:bCs/>
           <w:sz w:val="24"/>
           <w:szCs w:val="24"/>
-          <w:lang w:val="es-ES_tradnl"/>
-        </w:rPr>
-        <w:t>16</w:t>
-      </w:r>
-      <w:r>
-        <w:rPr>
-          <w:bCs/>
-          <w:sz w:val="24"/>
-          <w:szCs w:val="24"/>
           <w:lang w:val="es-ES"/>
         </w:rPr>
-        <w:t>/</w:t>
-      </w:r>
-      <w:r>
-        <w:rPr>
-          <w:bCs/>
-          <w:sz w:val="24"/>
-          <w:szCs w:val="24"/>
-          <w:lang w:val="es-ES_tradnl"/>
-        </w:rPr>
-        <w:t>10</w:t>
-      </w:r>
-      <w:r>
-        <w:rPr>
-          <w:bCs/>
-          <w:sz w:val="24"/>
-          <w:szCs w:val="24"/>
-          <w:lang w:val="es-ES"/>
-        </w:rPr>
-        <w:t>/2024</w:t>
+        <w:t xml:space="preserve">{{FechaFactura}} </w:t>
       </w:r>
       <w:r>
         <w:rPr>
@@ -593,7 +566,7 @@
           <w:szCs w:val="24"/>
           <w:lang w:val="es-ES"/>
         </w:rPr>
-        <w:t xml:space="preserve"> expedida por la UTE UCALSA-BAYPORT-BESS NACIONAL Cuyo importe y expediente de imputación son los siguientes:</w:t>
+        <w:t>expedida por la UTE UCALSA-BAYPORT-BESS NACIONAL Cuyo importe y expediente de imputación son los siguientes:</w:t>
       </w:r>
     </w:p>
     <w:p>

</xml_diff>

<commit_message>
added methods to parse date and expte
</commit_message>
<xml_diff>
--- a/Recursos/CERTIFICADO GLOBAL.docx
+++ b/Recursos/CERTIFICADO GLOBAL.docx
@@ -1,6 +1,6 @@
 
 <file path=word/document.xml><?xml version="1.0" encoding="utf-8"?>
-<w:document xmlns:wpc="http://schemas.microsoft.com/office/word/2010/wordprocessingCanvas" xmlns:cx="http://schemas.microsoft.com/office/drawing/2014/chartex" xmlns:cx1="http://schemas.microsoft.com/office/drawing/2015/9/8/chartex" xmlns:cx2="http://schemas.microsoft.com/office/drawing/2015/10/21/chartex" xmlns:cx3="http://schemas.microsoft.com/office/drawing/2016/5/9/chartex" xmlns:cx4="http://schemas.microsoft.com/office/drawing/2016/5/10/chartex" xmlns:cx5="http://schemas.microsoft.com/office/drawing/2016/5/11/chartex" xmlns:cx6="http://schemas.microsoft.com/office/drawing/2016/5/12/chartex" xmlns:cx7="http://schemas.microsoft.com/office/drawing/2016/5/13/chartex" xmlns:cx8="http://schemas.microsoft.com/office/drawing/2016/5/14/chartex" xmlns:mc="http://schemas.openxmlformats.org/markup-compatibility/2006" xmlns:aink="http://schemas.microsoft.com/office/drawing/2016/ink" xmlns:am3d="http://schemas.microsoft.com/office/drawing/2017/model3d" xmlns:o="urn:schemas-microsoft-com:office:office" xmlns:oel="http://schemas.microsoft.com/office/2019/extlst" xmlns:r="http://schemas.openxmlformats.org/officeDocument/2006/relationships" xmlns:m="http://schemas.openxmlformats.org/officeDocument/2006/math" xmlns:v="urn:schemas-microsoft-com:vml" xmlns:wp14="http://schemas.microsoft.com/office/word/2010/wordprocessingDrawing" xmlns:wp="http://schemas.openxmlformats.org/drawingml/2006/wordprocessingDrawing" xmlns:w10="urn:schemas-microsoft-com:office:word" xmlns:w="http://schemas.openxmlformats.org/wordprocessingml/2006/main" xmlns:w14="http://schemas.microsoft.com/office/word/2010/wordml" xmlns:w15="http://schemas.microsoft.com/office/word/2012/wordml" xmlns:w16cex="http://schemas.microsoft.com/office/word/2018/wordml/cex" xmlns:w16cid="http://schemas.microsoft.com/office/word/2016/wordml/cid" xmlns:w16="http://schemas.microsoft.com/office/word/2018/wordml" xmlns:w16du="http://schemas.microsoft.com/office/word/2023/wordml/word16du" xmlns:w16sdtdh="http://schemas.microsoft.com/office/word/2020/wordml/sdtdatahash" xmlns:w16se="http://schemas.microsoft.com/office/word/2015/wordml/symex" xmlns:wpg="http://schemas.microsoft.com/office/word/2010/wordprocessingGroup" xmlns:wpi="http://schemas.microsoft.com/office/word/2010/wordprocessingInk" xmlns:wne="http://schemas.microsoft.com/office/word/2006/wordml" xmlns:wps="http://schemas.microsoft.com/office/word/2010/wordprocessingShape" mc:Ignorable="w14 w15 w16se w16cid w16 w16cex w16sdtdh w16du wp14">
+<w:document xmlns:wpc="http://schemas.microsoft.com/office/word/2010/wordprocessingCanvas" xmlns:cx="http://schemas.microsoft.com/office/drawing/2014/chartex" xmlns:cx1="http://schemas.microsoft.com/office/drawing/2015/9/8/chartex" xmlns:cx2="http://schemas.microsoft.com/office/drawing/2015/10/21/chartex" xmlns:cx3="http://schemas.microsoft.com/office/drawing/2016/5/9/chartex" xmlns:cx4="http://schemas.microsoft.com/office/drawing/2016/5/10/chartex" xmlns:cx5="http://schemas.microsoft.com/office/drawing/2016/5/11/chartex" xmlns:cx6="http://schemas.microsoft.com/office/drawing/2016/5/12/chartex" xmlns:cx7="http://schemas.microsoft.com/office/drawing/2016/5/13/chartex" xmlns:cx8="http://schemas.microsoft.com/office/drawing/2016/5/14/chartex" xmlns:mc="http://schemas.openxmlformats.org/markup-compatibility/2006" xmlns:aink="http://schemas.microsoft.com/office/drawing/2016/ink" xmlns:am3d="http://schemas.microsoft.com/office/drawing/2017/model3d" xmlns:o="urn:schemas-microsoft-com:office:office" xmlns:oel="http://schemas.microsoft.com/office/2019/extlst" xmlns:r="http://schemas.openxmlformats.org/officeDocument/2006/relationships" xmlns:m="http://schemas.openxmlformats.org/officeDocument/2006/math" xmlns:v="urn:schemas-microsoft-com:vml" xmlns:wp14="http://schemas.microsoft.com/office/word/2010/wordprocessingDrawing" xmlns:wp="http://schemas.openxmlformats.org/drawingml/2006/wordprocessingDrawing" xmlns:w10="urn:schemas-microsoft-com:office:word" xmlns:w="http://schemas.openxmlformats.org/wordprocessingml/2006/main" xmlns:w14="http://schemas.microsoft.com/office/word/2010/wordml" xmlns:w15="http://schemas.microsoft.com/office/word/2012/wordml" xmlns:w16cex="http://schemas.microsoft.com/office/word/2018/wordml/cex" xmlns:w16cid="http://schemas.microsoft.com/office/word/2016/wordml/cid" xmlns:w16="http://schemas.microsoft.com/office/word/2018/wordml" xmlns:w16du="http://schemas.microsoft.com/office/word/2023/wordml/word16du" xmlns:w16sdtdh="http://schemas.microsoft.com/office/word/2020/wordml/sdtdatahash" xmlns:w16sdtfl="http://schemas.microsoft.com/office/word/2024/wordml/sdtformatlock" xmlns:w16se="http://schemas.microsoft.com/office/word/2015/wordml/symex" xmlns:wpg="http://schemas.microsoft.com/office/word/2010/wordprocessingGroup" xmlns:wpi="http://schemas.microsoft.com/office/word/2010/wordprocessingInk" xmlns:wne="http://schemas.microsoft.com/office/word/2006/wordml" xmlns:wps="http://schemas.microsoft.com/office/word/2010/wordprocessingShape" mc:Ignorable="w14 w15 w16se w16cid w16 w16cex w16sdtdh w16sdtfl w16du wp14">
   <w:body>
     <w:p>
       <w:pPr>
@@ -530,7 +530,27 @@
           <w:szCs w:val="24"/>
           <w:lang w:val="es-ES_tradnl"/>
         </w:rPr>
-        <w:t>{{NombreFactura}}</w:t>
+        <w:t>{{</w:t>
+      </w:r>
+      <w:proofErr w:type="spellStart"/>
+      <w:r>
+        <w:rPr>
+          <w:bCs/>
+          <w:sz w:val="24"/>
+          <w:szCs w:val="24"/>
+          <w:lang w:val="es-ES_tradnl"/>
+        </w:rPr>
+        <w:t>NombreFactura</w:t>
+      </w:r>
+      <w:proofErr w:type="spellEnd"/>
+      <w:r>
+        <w:rPr>
+          <w:bCs/>
+          <w:sz w:val="24"/>
+          <w:szCs w:val="24"/>
+          <w:lang w:val="es-ES_tradnl"/>
+        </w:rPr>
+        <w:t>}}</w:t>
       </w:r>
       <w:r>
         <w:rPr>
@@ -557,7 +577,27 @@
           <w:szCs w:val="24"/>
           <w:lang w:val="es-ES"/>
         </w:rPr>
-        <w:t xml:space="preserve">{{FechaFactura}} </w:t>
+        <w:t>{{</w:t>
+      </w:r>
+      <w:proofErr w:type="spellStart"/>
+      <w:r>
+        <w:rPr>
+          <w:bCs/>
+          <w:sz w:val="24"/>
+          <w:szCs w:val="24"/>
+          <w:lang w:val="es-ES"/>
+        </w:rPr>
+        <w:t>FechaFactura</w:t>
+      </w:r>
+      <w:proofErr w:type="spellEnd"/>
+      <w:r>
+        <w:rPr>
+          <w:bCs/>
+          <w:sz w:val="24"/>
+          <w:szCs w:val="24"/>
+          <w:lang w:val="es-ES"/>
+        </w:rPr>
+        <w:t xml:space="preserve">}} </w:t>
       </w:r>
       <w:r>
         <w:rPr>
@@ -680,7 +720,27 @@
           <w:szCs w:val="24"/>
           <w:lang w:val="es-ES"/>
         </w:rPr>
-        <w:t>{{ImporteFactura}}</w:t>
+        <w:t>{{</w:t>
+      </w:r>
+      <w:proofErr w:type="spellStart"/>
+      <w:r>
+        <w:rPr>
+          <w:rFonts w:ascii="Arial" w:hAnsi="Arial"/>
+          <w:sz w:val="24"/>
+          <w:szCs w:val="24"/>
+          <w:lang w:val="es-ES"/>
+        </w:rPr>
+        <w:t>ImporteFactura</w:t>
+      </w:r>
+      <w:proofErr w:type="spellEnd"/>
+      <w:r>
+        <w:rPr>
+          <w:rFonts w:ascii="Arial" w:hAnsi="Arial"/>
+          <w:sz w:val="24"/>
+          <w:szCs w:val="24"/>
+          <w:lang w:val="es-ES"/>
+        </w:rPr>
+        <w:t>}}</w:t>
       </w:r>
     </w:p>
     <w:p>
@@ -689,6 +749,7 @@
         <w:ind w:left="320"/>
         <w:jc w:val="both"/>
         <w:rPr>
+          <w:u w:val="single"/>
           <w:lang w:val="es-ES"/>
         </w:rPr>
       </w:pPr>
@@ -732,6 +793,15 @@
           <w:lang w:val="es-ES"/>
         </w:rPr>
         <w:t>{{Expediente}}</w:t>
+      </w:r>
+      <w:r>
+        <w:rPr>
+          <w:rFonts w:ascii="Arial" w:hAnsi="Arial"/>
+          <w:sz w:val="24"/>
+          <w:szCs w:val="24"/>
+          <w:lang w:val="es-ES"/>
+        </w:rPr>
+        <w:t>.</w:t>
       </w:r>
     </w:p>
     <w:p>
@@ -821,7 +891,7 @@
 </file>
 
 <file path=word/endnotes.xml><?xml version="1.0" encoding="utf-8"?>
-<w:endnotes xmlns:wpc="http://schemas.microsoft.com/office/word/2010/wordprocessingCanvas" xmlns:cx="http://schemas.microsoft.com/office/drawing/2014/chartex" xmlns:cx1="http://schemas.microsoft.com/office/drawing/2015/9/8/chartex" xmlns:cx2="http://schemas.microsoft.com/office/drawing/2015/10/21/chartex" xmlns:cx3="http://schemas.microsoft.com/office/drawing/2016/5/9/chartex" xmlns:cx4="http://schemas.microsoft.com/office/drawing/2016/5/10/chartex" xmlns:cx5="http://schemas.microsoft.com/office/drawing/2016/5/11/chartex" xmlns:cx6="http://schemas.microsoft.com/office/drawing/2016/5/12/chartex" xmlns:cx7="http://schemas.microsoft.com/office/drawing/2016/5/13/chartex" xmlns:cx8="http://schemas.microsoft.com/office/drawing/2016/5/14/chartex" xmlns:mc="http://schemas.openxmlformats.org/markup-compatibility/2006" xmlns:aink="http://schemas.microsoft.com/office/drawing/2016/ink" xmlns:am3d="http://schemas.microsoft.com/office/drawing/2017/model3d" xmlns:o="urn:schemas-microsoft-com:office:office" xmlns:oel="http://schemas.microsoft.com/office/2019/extlst" xmlns:r="http://schemas.openxmlformats.org/officeDocument/2006/relationships" xmlns:m="http://schemas.openxmlformats.org/officeDocument/2006/math" xmlns:v="urn:schemas-microsoft-com:vml" xmlns:wp14="http://schemas.microsoft.com/office/word/2010/wordprocessingDrawing" xmlns:wp="http://schemas.openxmlformats.org/drawingml/2006/wordprocessingDrawing" xmlns:w10="urn:schemas-microsoft-com:office:word" xmlns:w="http://schemas.openxmlformats.org/wordprocessingml/2006/main" xmlns:w14="http://schemas.microsoft.com/office/word/2010/wordml" xmlns:w15="http://schemas.microsoft.com/office/word/2012/wordml" xmlns:w16cex="http://schemas.microsoft.com/office/word/2018/wordml/cex" xmlns:w16cid="http://schemas.microsoft.com/office/word/2016/wordml/cid" xmlns:w16="http://schemas.microsoft.com/office/word/2018/wordml" xmlns:w16du="http://schemas.microsoft.com/office/word/2023/wordml/word16du" xmlns:w16sdtdh="http://schemas.microsoft.com/office/word/2020/wordml/sdtdatahash" xmlns:w16se="http://schemas.microsoft.com/office/word/2015/wordml/symex" xmlns:wpg="http://schemas.microsoft.com/office/word/2010/wordprocessingGroup" xmlns:wpi="http://schemas.microsoft.com/office/word/2010/wordprocessingInk" xmlns:wne="http://schemas.microsoft.com/office/word/2006/wordml" xmlns:wps="http://schemas.microsoft.com/office/word/2010/wordprocessingShape" mc:Ignorable="w14 w15 w16se w16cid w16 w16cex w16sdtdh w16du wp14">
+<w:endnotes xmlns:wpc="http://schemas.microsoft.com/office/word/2010/wordprocessingCanvas" xmlns:cx="http://schemas.microsoft.com/office/drawing/2014/chartex" xmlns:cx1="http://schemas.microsoft.com/office/drawing/2015/9/8/chartex" xmlns:cx2="http://schemas.microsoft.com/office/drawing/2015/10/21/chartex" xmlns:cx3="http://schemas.microsoft.com/office/drawing/2016/5/9/chartex" xmlns:cx4="http://schemas.microsoft.com/office/drawing/2016/5/10/chartex" xmlns:cx5="http://schemas.microsoft.com/office/drawing/2016/5/11/chartex" xmlns:cx6="http://schemas.microsoft.com/office/drawing/2016/5/12/chartex" xmlns:cx7="http://schemas.microsoft.com/office/drawing/2016/5/13/chartex" xmlns:cx8="http://schemas.microsoft.com/office/drawing/2016/5/14/chartex" xmlns:mc="http://schemas.openxmlformats.org/markup-compatibility/2006" xmlns:aink="http://schemas.microsoft.com/office/drawing/2016/ink" xmlns:am3d="http://schemas.microsoft.com/office/drawing/2017/model3d" xmlns:o="urn:schemas-microsoft-com:office:office" xmlns:oel="http://schemas.microsoft.com/office/2019/extlst" xmlns:r="http://schemas.openxmlformats.org/officeDocument/2006/relationships" xmlns:m="http://schemas.openxmlformats.org/officeDocument/2006/math" xmlns:v="urn:schemas-microsoft-com:vml" xmlns:wp14="http://schemas.microsoft.com/office/word/2010/wordprocessingDrawing" xmlns:wp="http://schemas.openxmlformats.org/drawingml/2006/wordprocessingDrawing" xmlns:w10="urn:schemas-microsoft-com:office:word" xmlns:w="http://schemas.openxmlformats.org/wordprocessingml/2006/main" xmlns:w14="http://schemas.microsoft.com/office/word/2010/wordml" xmlns:w15="http://schemas.microsoft.com/office/word/2012/wordml" xmlns:w16cex="http://schemas.microsoft.com/office/word/2018/wordml/cex" xmlns:w16cid="http://schemas.microsoft.com/office/word/2016/wordml/cid" xmlns:w16="http://schemas.microsoft.com/office/word/2018/wordml" xmlns:w16du="http://schemas.microsoft.com/office/word/2023/wordml/word16du" xmlns:w16sdtdh="http://schemas.microsoft.com/office/word/2020/wordml/sdtdatahash" xmlns:w16sdtfl="http://schemas.microsoft.com/office/word/2024/wordml/sdtformatlock" xmlns:w16se="http://schemas.microsoft.com/office/word/2015/wordml/symex" xmlns:wpg="http://schemas.microsoft.com/office/word/2010/wordprocessingGroup" xmlns:wpi="http://schemas.microsoft.com/office/word/2010/wordprocessingInk" xmlns:wne="http://schemas.microsoft.com/office/word/2006/wordml" xmlns:wps="http://schemas.microsoft.com/office/word/2010/wordprocessingShape" mc:Ignorable="w14 w15 w16se w16cid w16 w16cex w16sdtdh w16sdtfl w16du wp14">
   <w:endnote w:type="separator" w:id="-1">
     <w:p>
       <w:r>
@@ -840,7 +910,7 @@
 </file>
 
 <file path=word/footer1.xml><?xml version="1.0" encoding="utf-8"?>
-<w:ftr xmlns:wpc="http://schemas.microsoft.com/office/word/2010/wordprocessingCanvas" xmlns:cx="http://schemas.microsoft.com/office/drawing/2014/chartex" xmlns:cx1="http://schemas.microsoft.com/office/drawing/2015/9/8/chartex" xmlns:cx2="http://schemas.microsoft.com/office/drawing/2015/10/21/chartex" xmlns:cx3="http://schemas.microsoft.com/office/drawing/2016/5/9/chartex" xmlns:cx4="http://schemas.microsoft.com/office/drawing/2016/5/10/chartex" xmlns:cx5="http://schemas.microsoft.com/office/drawing/2016/5/11/chartex" xmlns:cx6="http://schemas.microsoft.com/office/drawing/2016/5/12/chartex" xmlns:cx7="http://schemas.microsoft.com/office/drawing/2016/5/13/chartex" xmlns:cx8="http://schemas.microsoft.com/office/drawing/2016/5/14/chartex" xmlns:mc="http://schemas.openxmlformats.org/markup-compatibility/2006" xmlns:aink="http://schemas.microsoft.com/office/drawing/2016/ink" xmlns:am3d="http://schemas.microsoft.com/office/drawing/2017/model3d" xmlns:o="urn:schemas-microsoft-com:office:office" xmlns:oel="http://schemas.microsoft.com/office/2019/extlst" xmlns:r="http://schemas.openxmlformats.org/officeDocument/2006/relationships" xmlns:m="http://schemas.openxmlformats.org/officeDocument/2006/math" xmlns:v="urn:schemas-microsoft-com:vml" xmlns:wp14="http://schemas.microsoft.com/office/word/2010/wordprocessingDrawing" xmlns:wp="http://schemas.openxmlformats.org/drawingml/2006/wordprocessingDrawing" xmlns:w10="urn:schemas-microsoft-com:office:word" xmlns:w="http://schemas.openxmlformats.org/wordprocessingml/2006/main" xmlns:w14="http://schemas.microsoft.com/office/word/2010/wordml" xmlns:w15="http://schemas.microsoft.com/office/word/2012/wordml" xmlns:w16cex="http://schemas.microsoft.com/office/word/2018/wordml/cex" xmlns:w16cid="http://schemas.microsoft.com/office/word/2016/wordml/cid" xmlns:w16="http://schemas.microsoft.com/office/word/2018/wordml" xmlns:w16du="http://schemas.microsoft.com/office/word/2023/wordml/word16du" xmlns:w16sdtdh="http://schemas.microsoft.com/office/word/2020/wordml/sdtdatahash" xmlns:w16se="http://schemas.microsoft.com/office/word/2015/wordml/symex" xmlns:wpg="http://schemas.microsoft.com/office/word/2010/wordprocessingGroup" xmlns:wpi="http://schemas.microsoft.com/office/word/2010/wordprocessingInk" xmlns:wne="http://schemas.microsoft.com/office/word/2006/wordml" xmlns:wps="http://schemas.microsoft.com/office/word/2010/wordprocessingShape" mc:Ignorable="w14 w15 w16se w16cid w16 w16cex w16sdtdh w16du wp14">
+<w:ftr xmlns:wpc="http://schemas.microsoft.com/office/word/2010/wordprocessingCanvas" xmlns:cx="http://schemas.microsoft.com/office/drawing/2014/chartex" xmlns:cx1="http://schemas.microsoft.com/office/drawing/2015/9/8/chartex" xmlns:cx2="http://schemas.microsoft.com/office/drawing/2015/10/21/chartex" xmlns:cx3="http://schemas.microsoft.com/office/drawing/2016/5/9/chartex" xmlns:cx4="http://schemas.microsoft.com/office/drawing/2016/5/10/chartex" xmlns:cx5="http://schemas.microsoft.com/office/drawing/2016/5/11/chartex" xmlns:cx6="http://schemas.microsoft.com/office/drawing/2016/5/12/chartex" xmlns:cx7="http://schemas.microsoft.com/office/drawing/2016/5/13/chartex" xmlns:cx8="http://schemas.microsoft.com/office/drawing/2016/5/14/chartex" xmlns:mc="http://schemas.openxmlformats.org/markup-compatibility/2006" xmlns:aink="http://schemas.microsoft.com/office/drawing/2016/ink" xmlns:am3d="http://schemas.microsoft.com/office/drawing/2017/model3d" xmlns:o="urn:schemas-microsoft-com:office:office" xmlns:oel="http://schemas.microsoft.com/office/2019/extlst" xmlns:r="http://schemas.openxmlformats.org/officeDocument/2006/relationships" xmlns:m="http://schemas.openxmlformats.org/officeDocument/2006/math" xmlns:v="urn:schemas-microsoft-com:vml" xmlns:wp14="http://schemas.microsoft.com/office/word/2010/wordprocessingDrawing" xmlns:wp="http://schemas.openxmlformats.org/drawingml/2006/wordprocessingDrawing" xmlns:w10="urn:schemas-microsoft-com:office:word" xmlns:w="http://schemas.openxmlformats.org/wordprocessingml/2006/main" xmlns:w14="http://schemas.microsoft.com/office/word/2010/wordml" xmlns:w15="http://schemas.microsoft.com/office/word/2012/wordml" xmlns:w16cex="http://schemas.microsoft.com/office/word/2018/wordml/cex" xmlns:w16cid="http://schemas.microsoft.com/office/word/2016/wordml/cid" xmlns:w16="http://schemas.microsoft.com/office/word/2018/wordml" xmlns:w16du="http://schemas.microsoft.com/office/word/2023/wordml/word16du" xmlns:w16sdtdh="http://schemas.microsoft.com/office/word/2020/wordml/sdtdatahash" xmlns:w16sdtfl="http://schemas.microsoft.com/office/word/2024/wordml/sdtformatlock" xmlns:w16se="http://schemas.microsoft.com/office/word/2015/wordml/symex" xmlns:wpg="http://schemas.microsoft.com/office/word/2010/wordprocessingGroup" xmlns:wpi="http://schemas.microsoft.com/office/word/2010/wordprocessingInk" xmlns:wne="http://schemas.microsoft.com/office/word/2006/wordml" xmlns:wps="http://schemas.microsoft.com/office/word/2010/wordprocessingShape" mc:Ignorable="w14 w15 w16se w16cid w16 w16cex w16sdtdh w16sdtfl w16du wp14">
   <w:p>
     <w:pPr>
       <w:pStyle w:val="Piedepgina"/>
@@ -1017,7 +1087,7 @@
 </file>
 
 <file path=word/footnotes.xml><?xml version="1.0" encoding="utf-8"?>
-<w:footnotes xmlns:wpc="http://schemas.microsoft.com/office/word/2010/wordprocessingCanvas" xmlns:cx="http://schemas.microsoft.com/office/drawing/2014/chartex" xmlns:cx1="http://schemas.microsoft.com/office/drawing/2015/9/8/chartex" xmlns:cx2="http://schemas.microsoft.com/office/drawing/2015/10/21/chartex" xmlns:cx3="http://schemas.microsoft.com/office/drawing/2016/5/9/chartex" xmlns:cx4="http://schemas.microsoft.com/office/drawing/2016/5/10/chartex" xmlns:cx5="http://schemas.microsoft.com/office/drawing/2016/5/11/chartex" xmlns:cx6="http://schemas.microsoft.com/office/drawing/2016/5/12/chartex" xmlns:cx7="http://schemas.microsoft.com/office/drawing/2016/5/13/chartex" xmlns:cx8="http://schemas.microsoft.com/office/drawing/2016/5/14/chartex" xmlns:mc="http://schemas.openxmlformats.org/markup-compatibility/2006" xmlns:aink="http://schemas.microsoft.com/office/drawing/2016/ink" xmlns:am3d="http://schemas.microsoft.com/office/drawing/2017/model3d" xmlns:o="urn:schemas-microsoft-com:office:office" xmlns:oel="http://schemas.microsoft.com/office/2019/extlst" xmlns:r="http://schemas.openxmlformats.org/officeDocument/2006/relationships" xmlns:m="http://schemas.openxmlformats.org/officeDocument/2006/math" xmlns:v="urn:schemas-microsoft-com:vml" xmlns:wp14="http://schemas.microsoft.com/office/word/2010/wordprocessingDrawing" xmlns:wp="http://schemas.openxmlformats.org/drawingml/2006/wordprocessingDrawing" xmlns:w10="urn:schemas-microsoft-com:office:word" xmlns:w="http://schemas.openxmlformats.org/wordprocessingml/2006/main" xmlns:w14="http://schemas.microsoft.com/office/word/2010/wordml" xmlns:w15="http://schemas.microsoft.com/office/word/2012/wordml" xmlns:w16cex="http://schemas.microsoft.com/office/word/2018/wordml/cex" xmlns:w16cid="http://schemas.microsoft.com/office/word/2016/wordml/cid" xmlns:w16="http://schemas.microsoft.com/office/word/2018/wordml" xmlns:w16du="http://schemas.microsoft.com/office/word/2023/wordml/word16du" xmlns:w16sdtdh="http://schemas.microsoft.com/office/word/2020/wordml/sdtdatahash" xmlns:w16se="http://schemas.microsoft.com/office/word/2015/wordml/symex" xmlns:wpg="http://schemas.microsoft.com/office/word/2010/wordprocessingGroup" xmlns:wpi="http://schemas.microsoft.com/office/word/2010/wordprocessingInk" xmlns:wne="http://schemas.microsoft.com/office/word/2006/wordml" xmlns:wps="http://schemas.microsoft.com/office/word/2010/wordprocessingShape" mc:Ignorable="w14 w15 w16se w16cid w16 w16cex w16sdtdh w16du wp14">
+<w:footnotes xmlns:wpc="http://schemas.microsoft.com/office/word/2010/wordprocessingCanvas" xmlns:cx="http://schemas.microsoft.com/office/drawing/2014/chartex" xmlns:cx1="http://schemas.microsoft.com/office/drawing/2015/9/8/chartex" xmlns:cx2="http://schemas.microsoft.com/office/drawing/2015/10/21/chartex" xmlns:cx3="http://schemas.microsoft.com/office/drawing/2016/5/9/chartex" xmlns:cx4="http://schemas.microsoft.com/office/drawing/2016/5/10/chartex" xmlns:cx5="http://schemas.microsoft.com/office/drawing/2016/5/11/chartex" xmlns:cx6="http://schemas.microsoft.com/office/drawing/2016/5/12/chartex" xmlns:cx7="http://schemas.microsoft.com/office/drawing/2016/5/13/chartex" xmlns:cx8="http://schemas.microsoft.com/office/drawing/2016/5/14/chartex" xmlns:mc="http://schemas.openxmlformats.org/markup-compatibility/2006" xmlns:aink="http://schemas.microsoft.com/office/drawing/2016/ink" xmlns:am3d="http://schemas.microsoft.com/office/drawing/2017/model3d" xmlns:o="urn:schemas-microsoft-com:office:office" xmlns:oel="http://schemas.microsoft.com/office/2019/extlst" xmlns:r="http://schemas.openxmlformats.org/officeDocument/2006/relationships" xmlns:m="http://schemas.openxmlformats.org/officeDocument/2006/math" xmlns:v="urn:schemas-microsoft-com:vml" xmlns:wp14="http://schemas.microsoft.com/office/word/2010/wordprocessingDrawing" xmlns:wp="http://schemas.openxmlformats.org/drawingml/2006/wordprocessingDrawing" xmlns:w10="urn:schemas-microsoft-com:office:word" xmlns:w="http://schemas.openxmlformats.org/wordprocessingml/2006/main" xmlns:w14="http://schemas.microsoft.com/office/word/2010/wordml" xmlns:w15="http://schemas.microsoft.com/office/word/2012/wordml" xmlns:w16cex="http://schemas.microsoft.com/office/word/2018/wordml/cex" xmlns:w16cid="http://schemas.microsoft.com/office/word/2016/wordml/cid" xmlns:w16="http://schemas.microsoft.com/office/word/2018/wordml" xmlns:w16du="http://schemas.microsoft.com/office/word/2023/wordml/word16du" xmlns:w16sdtdh="http://schemas.microsoft.com/office/word/2020/wordml/sdtdatahash" xmlns:w16sdtfl="http://schemas.microsoft.com/office/word/2024/wordml/sdtformatlock" xmlns:w16se="http://schemas.microsoft.com/office/word/2015/wordml/symex" xmlns:wpg="http://schemas.microsoft.com/office/word/2010/wordprocessingGroup" xmlns:wpi="http://schemas.microsoft.com/office/word/2010/wordprocessingInk" xmlns:wne="http://schemas.microsoft.com/office/word/2006/wordml" xmlns:wps="http://schemas.microsoft.com/office/word/2010/wordprocessingShape" mc:Ignorable="w14 w15 w16se w16cid w16 w16cex w16sdtdh w16sdtfl w16du wp14">
   <w:footnote w:type="separator" w:id="-1">
     <w:p>
       <w:r>
@@ -1036,7 +1106,7 @@
 </file>
 
 <file path=word/header1.xml><?xml version="1.0" encoding="utf-8"?>
-<w:hdr xmlns:wpc="http://schemas.microsoft.com/office/word/2010/wordprocessingCanvas" xmlns:cx="http://schemas.microsoft.com/office/drawing/2014/chartex" xmlns:cx1="http://schemas.microsoft.com/office/drawing/2015/9/8/chartex" xmlns:cx2="http://schemas.microsoft.com/office/drawing/2015/10/21/chartex" xmlns:cx3="http://schemas.microsoft.com/office/drawing/2016/5/9/chartex" xmlns:cx4="http://schemas.microsoft.com/office/drawing/2016/5/10/chartex" xmlns:cx5="http://schemas.microsoft.com/office/drawing/2016/5/11/chartex" xmlns:cx6="http://schemas.microsoft.com/office/drawing/2016/5/12/chartex" xmlns:cx7="http://schemas.microsoft.com/office/drawing/2016/5/13/chartex" xmlns:cx8="http://schemas.microsoft.com/office/drawing/2016/5/14/chartex" xmlns:mc="http://schemas.openxmlformats.org/markup-compatibility/2006" xmlns:aink="http://schemas.microsoft.com/office/drawing/2016/ink" xmlns:am3d="http://schemas.microsoft.com/office/drawing/2017/model3d" xmlns:o="urn:schemas-microsoft-com:office:office" xmlns:oel="http://schemas.microsoft.com/office/2019/extlst" xmlns:r="http://schemas.openxmlformats.org/officeDocument/2006/relationships" xmlns:m="http://schemas.openxmlformats.org/officeDocument/2006/math" xmlns:v="urn:schemas-microsoft-com:vml" xmlns:wp14="http://schemas.microsoft.com/office/word/2010/wordprocessingDrawing" xmlns:wp="http://schemas.openxmlformats.org/drawingml/2006/wordprocessingDrawing" xmlns:w10="urn:schemas-microsoft-com:office:word" xmlns:w="http://schemas.openxmlformats.org/wordprocessingml/2006/main" xmlns:w14="http://schemas.microsoft.com/office/word/2010/wordml" xmlns:w15="http://schemas.microsoft.com/office/word/2012/wordml" xmlns:w16cex="http://schemas.microsoft.com/office/word/2018/wordml/cex" xmlns:w16cid="http://schemas.microsoft.com/office/word/2016/wordml/cid" xmlns:w16="http://schemas.microsoft.com/office/word/2018/wordml" xmlns:w16du="http://schemas.microsoft.com/office/word/2023/wordml/word16du" xmlns:w16sdtdh="http://schemas.microsoft.com/office/word/2020/wordml/sdtdatahash" xmlns:w16se="http://schemas.microsoft.com/office/word/2015/wordml/symex" xmlns:wpg="http://schemas.microsoft.com/office/word/2010/wordprocessingGroup" xmlns:wpi="http://schemas.microsoft.com/office/word/2010/wordprocessingInk" xmlns:wne="http://schemas.microsoft.com/office/word/2006/wordml" xmlns:wps="http://schemas.microsoft.com/office/word/2010/wordprocessingShape" mc:Ignorable="w14 w15 w16se w16cid w16 w16cex w16sdtdh w16du wp14">
+<w:hdr xmlns:wpc="http://schemas.microsoft.com/office/word/2010/wordprocessingCanvas" xmlns:cx="http://schemas.microsoft.com/office/drawing/2014/chartex" xmlns:cx1="http://schemas.microsoft.com/office/drawing/2015/9/8/chartex" xmlns:cx2="http://schemas.microsoft.com/office/drawing/2015/10/21/chartex" xmlns:cx3="http://schemas.microsoft.com/office/drawing/2016/5/9/chartex" xmlns:cx4="http://schemas.microsoft.com/office/drawing/2016/5/10/chartex" xmlns:cx5="http://schemas.microsoft.com/office/drawing/2016/5/11/chartex" xmlns:cx6="http://schemas.microsoft.com/office/drawing/2016/5/12/chartex" xmlns:cx7="http://schemas.microsoft.com/office/drawing/2016/5/13/chartex" xmlns:cx8="http://schemas.microsoft.com/office/drawing/2016/5/14/chartex" xmlns:mc="http://schemas.openxmlformats.org/markup-compatibility/2006" xmlns:aink="http://schemas.microsoft.com/office/drawing/2016/ink" xmlns:am3d="http://schemas.microsoft.com/office/drawing/2017/model3d" xmlns:o="urn:schemas-microsoft-com:office:office" xmlns:oel="http://schemas.microsoft.com/office/2019/extlst" xmlns:r="http://schemas.openxmlformats.org/officeDocument/2006/relationships" xmlns:m="http://schemas.openxmlformats.org/officeDocument/2006/math" xmlns:v="urn:schemas-microsoft-com:vml" xmlns:wp14="http://schemas.microsoft.com/office/word/2010/wordprocessingDrawing" xmlns:wp="http://schemas.openxmlformats.org/drawingml/2006/wordprocessingDrawing" xmlns:w10="urn:schemas-microsoft-com:office:word" xmlns:w="http://schemas.openxmlformats.org/wordprocessingml/2006/main" xmlns:w14="http://schemas.microsoft.com/office/word/2010/wordml" xmlns:w15="http://schemas.microsoft.com/office/word/2012/wordml" xmlns:w16cex="http://schemas.microsoft.com/office/word/2018/wordml/cex" xmlns:w16cid="http://schemas.microsoft.com/office/word/2016/wordml/cid" xmlns:w16="http://schemas.microsoft.com/office/word/2018/wordml" xmlns:w16du="http://schemas.microsoft.com/office/word/2023/wordml/word16du" xmlns:w16sdtdh="http://schemas.microsoft.com/office/word/2020/wordml/sdtdatahash" xmlns:w16sdtfl="http://schemas.microsoft.com/office/word/2024/wordml/sdtformatlock" xmlns:w16se="http://schemas.microsoft.com/office/word/2015/wordml/symex" xmlns:wpg="http://schemas.microsoft.com/office/word/2010/wordprocessingGroup" xmlns:wpi="http://schemas.microsoft.com/office/word/2010/wordprocessingInk" xmlns:wne="http://schemas.microsoft.com/office/word/2006/wordml" xmlns:wps="http://schemas.microsoft.com/office/word/2010/wordprocessingShape" mc:Ignorable="w14 w15 w16se w16cid w16 w16cex w16sdtdh w16sdtfl w16du wp14">
   <w:p>
     <w:pPr>
       <w:pStyle w:val="Encabezado"/>
@@ -1421,14 +1491,32 @@
         <w:sz w:val="14"/>
       </w:rPr>
       <w:tab/>
-      <w:t xml:space="preserve">                       - Factoria de Subsistencias -</w:t>
+      <w:t xml:space="preserve">                       - Factoria de </w:t>
+    </w:r>
+    <w:proofErr w:type="spellStart"/>
+    <w:r>
+      <w:rPr>
+        <w:rFonts w:ascii="Arial Narrow" w:hAnsi="Arial Narrow"/>
+        <w:color w:val="000000"/>
+        <w:sz w:val="14"/>
+      </w:rPr>
+      <w:t>Subsistencias</w:t>
+    </w:r>
+    <w:proofErr w:type="spellEnd"/>
+    <w:r>
+      <w:rPr>
+        <w:rFonts w:ascii="Arial Narrow" w:hAnsi="Arial Narrow"/>
+        <w:color w:val="000000"/>
+        <w:sz w:val="14"/>
+      </w:rPr>
+      <w:t xml:space="preserve"> -</w:t>
     </w:r>
   </w:p>
 </w:hdr>
 </file>
 
 <file path=word/styles.xml><?xml version="1.0" encoding="utf-8"?>
-<w:styles xmlns:mc="http://schemas.openxmlformats.org/markup-compatibility/2006" xmlns:r="http://schemas.openxmlformats.org/officeDocument/2006/relationships" xmlns:w="http://schemas.openxmlformats.org/wordprocessingml/2006/main" xmlns:w14="http://schemas.microsoft.com/office/word/2010/wordml" xmlns:w15="http://schemas.microsoft.com/office/word/2012/wordml" xmlns:w16cex="http://schemas.microsoft.com/office/word/2018/wordml/cex" xmlns:w16cid="http://schemas.microsoft.com/office/word/2016/wordml/cid" xmlns:w16="http://schemas.microsoft.com/office/word/2018/wordml" xmlns:w16du="http://schemas.microsoft.com/office/word/2023/wordml/word16du" xmlns:w16sdtdh="http://schemas.microsoft.com/office/word/2020/wordml/sdtdatahash" xmlns:w16se="http://schemas.microsoft.com/office/word/2015/wordml/symex" mc:Ignorable="w14 w15 w16se w16cid w16 w16cex w16sdtdh w16du">
+<w:styles xmlns:mc="http://schemas.openxmlformats.org/markup-compatibility/2006" xmlns:r="http://schemas.openxmlformats.org/officeDocument/2006/relationships" xmlns:w="http://schemas.openxmlformats.org/wordprocessingml/2006/main" xmlns:w14="http://schemas.microsoft.com/office/word/2010/wordml" xmlns:w15="http://schemas.microsoft.com/office/word/2012/wordml" xmlns:w16cex="http://schemas.microsoft.com/office/word/2018/wordml/cex" xmlns:w16cid="http://schemas.microsoft.com/office/word/2016/wordml/cid" xmlns:w16="http://schemas.microsoft.com/office/word/2018/wordml" xmlns:w16du="http://schemas.microsoft.com/office/word/2023/wordml/word16du" xmlns:w16sdtdh="http://schemas.microsoft.com/office/word/2020/wordml/sdtdatahash" xmlns:w16sdtfl="http://schemas.microsoft.com/office/word/2024/wordml/sdtformatlock" xmlns:w16se="http://schemas.microsoft.com/office/word/2015/wordml/symex" mc:Ignorable="w14 w15 w16se w16cid w16 w16cex w16sdtdh w16sdtfl w16du">
   <w:docDefaults>
     <w:rPrDefault>
       <w:rPr>

</xml_diff>